<commit_message>
completed practical 1 in data science
</commit_message>
<xml_diff>
--- a/Data Science/Notes/Self notes/Ut 1.docx
+++ b/Data Science/Notes/Self notes/Ut 1.docx
@@ -11,6 +11,8 @@
           <w:b/>
         </w:rPr>
       </w:pPr>
+      <w:bookmarkStart w:id="0" w:name="_GoBack"/>
+      <w:bookmarkEnd w:id="0"/>
       <w:r>
         <w:rPr>
           <w:rFonts w:ascii="Times New Roman" w:hAnsi="Times New Roman" w:cs="Times New Roman"/>
@@ -2830,6 +2832,8 @@
       <w:r>
         <w:rPr>
           <w:rFonts w:ascii="Times New Roman" w:hAnsi="Times New Roman" w:cs="Times New Roman"/>
+          <w:noProof/>
+          <w:lang w:eastAsia="en-IN"/>
         </w:rPr>
         <w:lastRenderedPageBreak/>
         <w:drawing>
@@ -3388,13 +3392,12 @@
     <w:p>
       <w:pPr>
         <w:spacing w:line="240" w:lineRule="auto"/>
-        <w:jc w:val="both"/>
-        <w:rPr>
-          <w:rFonts w:ascii="Times New Roman" w:hAnsi="Times New Roman" w:cs="Times New Roman"/>
-        </w:rPr>
-      </w:pPr>
-      <w:bookmarkStart w:id="0" w:name="_GoBack"/>
-      <w:bookmarkEnd w:id="0"/>
+        <w:ind w:left="360"/>
+        <w:jc w:val="both"/>
+        <w:rPr>
+          <w:rFonts w:ascii="Times New Roman" w:hAnsi="Times New Roman" w:cs="Times New Roman"/>
+        </w:rPr>
+      </w:pPr>
     </w:p>
     <w:sectPr>
       <w:pgSz w:w="11906" w:h="16838" w:code="9"/>
@@ -5235,6 +5238,7 @@
   <w:style w:type="character" w:default="1" w:styleId="DefaultParagraphFont">
     <w:name w:val="Default Paragraph Font"/>
     <w:uiPriority w:val="1"/>
+    <w:semiHidden/>
     <w:unhideWhenUsed/>
   </w:style>
   <w:style w:type="table" w:default="1" w:styleId="TableNormal">

</xml_diff>